<commit_message>
Modification du tableau de bord
Ajout des tâches du mardi matin.
</commit_message>
<xml_diff>
--- a/doc/tableau_bord.docx
+++ b/doc/tableau_bord.docx
@@ -220,6 +220,12 @@
               </w:rPr>
               <w:t>Création du diagramme de classes</w:t>
             </w:r>
+            <w:r>
+              <w:rPr>
+                <w:sz w:val="22"/>
+              </w:rPr>
+              <w:t xml:space="preserve"> (classes, attributs, associations)</w:t>
+            </w:r>
           </w:p>
         </w:tc>
         <w:tc>
@@ -591,30 +597,37 @@
                 <w:sz w:val="22"/>
               </w:rPr>
             </w:pPr>
-            <w:bookmarkStart w:id="0" w:name="_GoBack"/>
-            <w:bookmarkEnd w:id="0"/>
-          </w:p>
-        </w:tc>
-        <w:tc>
-          <w:tcPr>
-            <w:tcW w:w="1843" w:type="dxa"/>
-            <w:vAlign w:val="center"/>
-          </w:tcPr>
-          <w:p>
-            <w:pPr>
-              <w:jc w:val="center"/>
-            </w:pPr>
-          </w:p>
-        </w:tc>
-        <w:tc>
-          <w:tcPr>
-            <w:tcW w:w="1843" w:type="dxa"/>
-            <w:vAlign w:val="center"/>
-          </w:tcPr>
-          <w:p>
-            <w:pPr>
-              <w:jc w:val="center"/>
-            </w:pPr>
+            <w:r>
+              <w:rPr>
+                <w:sz w:val="22"/>
+              </w:rPr>
+              <w:t>Création du diagramme de séquence du scénario d’inscription à une épreuve par un participant</w:t>
+            </w:r>
+          </w:p>
+        </w:tc>
+        <w:tc>
+          <w:tcPr>
+            <w:tcW w:w="1843" w:type="dxa"/>
+            <w:vAlign w:val="center"/>
+          </w:tcPr>
+          <w:p>
+            <w:pPr>
+              <w:jc w:val="center"/>
+            </w:pPr>
+          </w:p>
+        </w:tc>
+        <w:tc>
+          <w:tcPr>
+            <w:tcW w:w="1843" w:type="dxa"/>
+            <w:vAlign w:val="center"/>
+          </w:tcPr>
+          <w:p>
+            <w:pPr>
+              <w:jc w:val="center"/>
+            </w:pPr>
+            <w:r>
+              <w:t>X</w:t>
+            </w:r>
           </w:p>
         </w:tc>
         <w:tc>
@@ -637,11 +650,215 @@
             <w:pPr>
               <w:jc w:val="center"/>
             </w:pPr>
+          </w:p>
+        </w:tc>
+      </w:tr>
+      <w:tr>
+        <w:tc>
+          <w:tcPr>
+            <w:tcW w:w="3964" w:type="dxa"/>
+          </w:tcPr>
+          <w:p>
+            <w:pPr>
+              <w:rPr>
+                <w:sz w:val="22"/>
+              </w:rPr>
+            </w:pPr>
+            <w:r>
+              <w:rPr>
+                <w:sz w:val="22"/>
+              </w:rPr>
+              <w:t>Compléter le corps des méthodes dans les classes PHP</w:t>
+            </w:r>
+          </w:p>
+        </w:tc>
+        <w:tc>
+          <w:tcPr>
+            <w:tcW w:w="1843" w:type="dxa"/>
+            <w:vAlign w:val="center"/>
+          </w:tcPr>
+          <w:p>
+            <w:pPr>
+              <w:jc w:val="center"/>
+            </w:pPr>
+          </w:p>
+        </w:tc>
+        <w:tc>
+          <w:tcPr>
+            <w:tcW w:w="1843" w:type="dxa"/>
+            <w:vAlign w:val="center"/>
+          </w:tcPr>
+          <w:p>
+            <w:pPr>
+              <w:jc w:val="center"/>
+            </w:pPr>
+          </w:p>
+        </w:tc>
+        <w:tc>
+          <w:tcPr>
+            <w:tcW w:w="1701" w:type="dxa"/>
+            <w:vAlign w:val="center"/>
+          </w:tcPr>
+          <w:p>
+            <w:pPr>
+              <w:jc w:val="center"/>
+            </w:pPr>
+            <w:r>
+              <w:t>X</w:t>
+            </w:r>
+          </w:p>
+        </w:tc>
+        <w:tc>
+          <w:tcPr>
+            <w:tcW w:w="1695" w:type="dxa"/>
+            <w:vAlign w:val="center"/>
+          </w:tcPr>
+          <w:p>
+            <w:pPr>
+              <w:jc w:val="center"/>
+            </w:pPr>
+          </w:p>
+        </w:tc>
+      </w:tr>
+      <w:tr>
+        <w:tc>
+          <w:tcPr>
+            <w:tcW w:w="3964" w:type="dxa"/>
+          </w:tcPr>
+          <w:p>
+            <w:pPr>
+              <w:rPr>
+                <w:sz w:val="22"/>
+              </w:rPr>
+            </w:pPr>
+            <w:r>
+              <w:rPr>
+                <w:sz w:val="22"/>
+              </w:rPr>
+              <w:t>Ajout des méthodes dans le diagramme de classes</w:t>
+            </w:r>
+          </w:p>
+        </w:tc>
+        <w:tc>
+          <w:tcPr>
+            <w:tcW w:w="1843" w:type="dxa"/>
+            <w:vAlign w:val="center"/>
+          </w:tcPr>
+          <w:p>
+            <w:pPr>
+              <w:jc w:val="center"/>
+            </w:pPr>
+          </w:p>
+        </w:tc>
+        <w:tc>
+          <w:tcPr>
+            <w:tcW w:w="1843" w:type="dxa"/>
+            <w:vAlign w:val="center"/>
+          </w:tcPr>
+          <w:p>
+            <w:pPr>
+              <w:jc w:val="center"/>
+            </w:pPr>
+          </w:p>
+        </w:tc>
+        <w:tc>
+          <w:tcPr>
+            <w:tcW w:w="1701" w:type="dxa"/>
+            <w:vAlign w:val="center"/>
+          </w:tcPr>
+          <w:p>
+            <w:pPr>
+              <w:jc w:val="center"/>
+            </w:pPr>
+          </w:p>
+        </w:tc>
+        <w:tc>
+          <w:tcPr>
+            <w:tcW w:w="1695" w:type="dxa"/>
+            <w:vAlign w:val="center"/>
+          </w:tcPr>
+          <w:p>
+            <w:pPr>
+              <w:jc w:val="center"/>
+            </w:pPr>
+            <w:r>
+              <w:t>X</w:t>
+            </w:r>
+          </w:p>
+        </w:tc>
+      </w:tr>
+      <w:tr>
+        <w:tc>
+          <w:tcPr>
+            <w:tcW w:w="3964" w:type="dxa"/>
+          </w:tcPr>
+          <w:p>
+            <w:pPr>
+              <w:rPr>
+                <w:sz w:val="22"/>
+              </w:rPr>
+            </w:pPr>
+            <w:r>
+              <w:rPr>
+                <w:sz w:val="22"/>
+              </w:rPr>
+              <w:t>Création de la structure HTML des pages</w:t>
+            </w:r>
+          </w:p>
+        </w:tc>
+        <w:tc>
+          <w:tcPr>
+            <w:tcW w:w="1843" w:type="dxa"/>
+            <w:vAlign w:val="center"/>
+          </w:tcPr>
+          <w:p>
+            <w:pPr>
+              <w:jc w:val="center"/>
+            </w:pPr>
+          </w:p>
+        </w:tc>
+        <w:tc>
+          <w:tcPr>
+            <w:tcW w:w="1843" w:type="dxa"/>
+            <w:vAlign w:val="center"/>
+          </w:tcPr>
+          <w:p>
+            <w:pPr>
+              <w:jc w:val="center"/>
+            </w:pPr>
+          </w:p>
+        </w:tc>
+        <w:tc>
+          <w:tcPr>
+            <w:tcW w:w="1701" w:type="dxa"/>
+            <w:vAlign w:val="center"/>
+          </w:tcPr>
+          <w:p>
+            <w:pPr>
+              <w:jc w:val="center"/>
+            </w:pPr>
+          </w:p>
+        </w:tc>
+        <w:tc>
+          <w:tcPr>
+            <w:tcW w:w="1695" w:type="dxa"/>
+            <w:vAlign w:val="center"/>
+          </w:tcPr>
+          <w:p>
+            <w:pPr>
+              <w:jc w:val="center"/>
+            </w:pPr>
+            <w:r>
+              <w:t>X</w:t>
+            </w:r>
           </w:p>
         </w:tc>
       </w:tr>
     </w:tbl>
-    <w:p/>
+    <w:p>
+      <w:bookmarkStart w:id="0" w:name="_GoBack"/>
+      <w:bookmarkEnd w:id="0"/>
+    </w:p>
     <w:sectPr>
       <w:pgSz w:w="11906" w:h="16838"/>
       <w:pgMar w:top="426" w:right="424" w:bottom="1417" w:left="426" w:header="708" w:footer="708" w:gutter="0"/>
@@ -775,6 +992,7 @@
     <w:lsdException w:name="HTML Sample" w:semiHidden="1" w:unhideWhenUsed="1"/>
     <w:lsdException w:name="HTML Typewriter" w:semiHidden="1" w:unhideWhenUsed="1"/>
     <w:lsdException w:name="HTML Variable" w:semiHidden="1" w:unhideWhenUsed="1"/>
+    <w:lsdException w:name="Normal Table" w:semiHidden="1" w:unhideWhenUsed="1"/>
     <w:lsdException w:name="annotation subject" w:semiHidden="1" w:unhideWhenUsed="1"/>
     <w:lsdException w:name="No List" w:semiHidden="1" w:unhideWhenUsed="1"/>
     <w:lsdException w:name="Outline List 1" w:semiHidden="1" w:unhideWhenUsed="1"/>
@@ -819,6 +1037,7 @@
     <w:lsdException w:name="Table Professional" w:semiHidden="1" w:unhideWhenUsed="1"/>
     <w:lsdException w:name="Table Subtle 1" w:semiHidden="1" w:unhideWhenUsed="1"/>
     <w:lsdException w:name="Table Subtle 2" w:semiHidden="1" w:unhideWhenUsed="1"/>
+    <w:lsdException w:name="Table Web 1" w:semiHidden="1" w:unhideWhenUsed="1"/>
     <w:lsdException w:name="Table Web 2" w:semiHidden="1" w:unhideWhenUsed="1"/>
     <w:lsdException w:name="Table Web 3" w:semiHidden="1" w:unhideWhenUsed="1"/>
     <w:lsdException w:name="Balloon Text" w:semiHidden="1" w:unhideWhenUsed="1"/>

</xml_diff>

<commit_message>
Tableau de bord + fonctionnalité Télécharger CSV liste des inscrits
</commit_message>
<xml_diff>
--- a/doc/tableau_bord.docx
+++ b/doc/tableau_bord.docx
@@ -803,6 +803,207 @@
                 <w:sz w:val="22"/>
               </w:rPr>
               <w:t>Création de la structure HTML des pages</w:t>
+            </w:r>
+          </w:p>
+        </w:tc>
+        <w:tc>
+          <w:tcPr>
+            <w:tcW w:w="1843" w:type="dxa"/>
+            <w:vAlign w:val="center"/>
+          </w:tcPr>
+          <w:p>
+            <w:pPr>
+              <w:jc w:val="center"/>
+            </w:pPr>
+          </w:p>
+        </w:tc>
+        <w:tc>
+          <w:tcPr>
+            <w:tcW w:w="1843" w:type="dxa"/>
+            <w:vAlign w:val="center"/>
+          </w:tcPr>
+          <w:p>
+            <w:pPr>
+              <w:jc w:val="center"/>
+            </w:pPr>
+          </w:p>
+        </w:tc>
+        <w:tc>
+          <w:tcPr>
+            <w:tcW w:w="1701" w:type="dxa"/>
+            <w:vAlign w:val="center"/>
+          </w:tcPr>
+          <w:p>
+            <w:pPr>
+              <w:jc w:val="center"/>
+            </w:pPr>
+          </w:p>
+        </w:tc>
+        <w:tc>
+          <w:tcPr>
+            <w:tcW w:w="1695" w:type="dxa"/>
+            <w:vAlign w:val="center"/>
+          </w:tcPr>
+          <w:p>
+            <w:pPr>
+              <w:jc w:val="center"/>
+            </w:pPr>
+            <w:r>
+              <w:t>X</w:t>
+            </w:r>
+          </w:p>
+        </w:tc>
+      </w:tr>
+      <w:tr>
+        <w:tc>
+          <w:tcPr>
+            <w:tcW w:w="3964" w:type="dxa"/>
+          </w:tcPr>
+          <w:p>
+            <w:pPr>
+              <w:rPr>
+                <w:sz w:val="22"/>
+              </w:rPr>
+            </w:pPr>
+            <w:r>
+              <w:rPr>
+                <w:sz w:val="22"/>
+              </w:rPr>
+              <w:t>Ajout des méthodes principales de gestion des épreuves, des organisateurs, des inscriptions et des événements dans le contrôleur</w:t>
+            </w:r>
+          </w:p>
+        </w:tc>
+        <w:tc>
+          <w:tcPr>
+            <w:tcW w:w="1843" w:type="dxa"/>
+            <w:vAlign w:val="center"/>
+          </w:tcPr>
+          <w:p>
+            <w:pPr>
+              <w:jc w:val="center"/>
+            </w:pPr>
+          </w:p>
+        </w:tc>
+        <w:tc>
+          <w:tcPr>
+            <w:tcW w:w="1843" w:type="dxa"/>
+            <w:vAlign w:val="center"/>
+          </w:tcPr>
+          <w:p>
+            <w:pPr>
+              <w:jc w:val="center"/>
+            </w:pPr>
+            <w:r>
+              <w:t>X</w:t>
+            </w:r>
+          </w:p>
+        </w:tc>
+        <w:tc>
+          <w:tcPr>
+            <w:tcW w:w="1701" w:type="dxa"/>
+            <w:vAlign w:val="center"/>
+          </w:tcPr>
+          <w:p>
+            <w:pPr>
+              <w:jc w:val="center"/>
+            </w:pPr>
+          </w:p>
+        </w:tc>
+        <w:tc>
+          <w:tcPr>
+            <w:tcW w:w="1695" w:type="dxa"/>
+            <w:vAlign w:val="center"/>
+          </w:tcPr>
+          <w:p>
+            <w:pPr>
+              <w:jc w:val="center"/>
+            </w:pPr>
+          </w:p>
+        </w:tc>
+      </w:tr>
+      <w:tr>
+        <w:tc>
+          <w:tcPr>
+            <w:tcW w:w="3964" w:type="dxa"/>
+          </w:tcPr>
+          <w:p>
+            <w:pPr>
+              <w:rPr>
+                <w:sz w:val="22"/>
+              </w:rPr>
+            </w:pPr>
+            <w:r>
+              <w:rPr>
+                <w:sz w:val="22"/>
+              </w:rPr>
+              <w:t>Fonctionnalité d’upload du fichier CSV du classement d’une épreuve</w:t>
+            </w:r>
+          </w:p>
+        </w:tc>
+        <w:tc>
+          <w:tcPr>
+            <w:tcW w:w="1843" w:type="dxa"/>
+            <w:vAlign w:val="center"/>
+          </w:tcPr>
+          <w:p>
+            <w:pPr>
+              <w:jc w:val="center"/>
+            </w:pPr>
+            <w:r>
+              <w:t>X</w:t>
+            </w:r>
+          </w:p>
+        </w:tc>
+        <w:tc>
+          <w:tcPr>
+            <w:tcW w:w="1843" w:type="dxa"/>
+            <w:vAlign w:val="center"/>
+          </w:tcPr>
+          <w:p>
+            <w:pPr>
+              <w:jc w:val="center"/>
+            </w:pPr>
+          </w:p>
+        </w:tc>
+        <w:tc>
+          <w:tcPr>
+            <w:tcW w:w="1701" w:type="dxa"/>
+            <w:vAlign w:val="center"/>
+          </w:tcPr>
+          <w:p>
+            <w:pPr>
+              <w:jc w:val="center"/>
+            </w:pPr>
+          </w:p>
+        </w:tc>
+        <w:tc>
+          <w:tcPr>
+            <w:tcW w:w="1695" w:type="dxa"/>
+            <w:vAlign w:val="center"/>
+          </w:tcPr>
+          <w:p>
+            <w:pPr>
+              <w:jc w:val="center"/>
+            </w:pPr>
+          </w:p>
+        </w:tc>
+      </w:tr>
+      <w:tr>
+        <w:tc>
+          <w:tcPr>
+            <w:tcW w:w="3964" w:type="dxa"/>
+          </w:tcPr>
+          <w:p>
+            <w:pPr>
+              <w:rPr>
+                <w:sz w:val="22"/>
+              </w:rPr>
+            </w:pPr>
+            <w:r>
+              <w:rPr>
+                <w:sz w:val="22"/>
+              </w:rPr>
+              <w:t>Agencement de la grille et du design SCSS</w:t>
             </w:r>
           </w:p>
         </w:tc>

</xml_diff>

<commit_message>
MàJ tableau de bord + doc $_SESSION["message"]
</commit_message>
<xml_diff>
--- a/doc/tableau_bord.docx
+++ b/doc/tableau_bord.docx
@@ -1055,11 +1055,144 @@
           </w:p>
         </w:tc>
       </w:tr>
+      <w:tr>
+        <w:tc>
+          <w:tcPr>
+            <w:tcW w:w="3964" w:type="dxa"/>
+          </w:tcPr>
+          <w:p>
+            <w:pPr>
+              <w:rPr>
+                <w:sz w:val="22"/>
+              </w:rPr>
+            </w:pPr>
+            <w:r>
+              <w:rPr>
+                <w:sz w:val="22"/>
+              </w:rPr>
+              <w:t>Gestion de l’affichage des messages d’alerte</w:t>
+            </w:r>
+          </w:p>
+        </w:tc>
+        <w:tc>
+          <w:tcPr>
+            <w:tcW w:w="1843" w:type="dxa"/>
+            <w:vAlign w:val="center"/>
+          </w:tcPr>
+          <w:p>
+            <w:pPr>
+              <w:jc w:val="center"/>
+            </w:pPr>
+          </w:p>
+        </w:tc>
+        <w:tc>
+          <w:tcPr>
+            <w:tcW w:w="1843" w:type="dxa"/>
+            <w:vAlign w:val="center"/>
+          </w:tcPr>
+          <w:p>
+            <w:pPr>
+              <w:jc w:val="center"/>
+            </w:pPr>
+          </w:p>
+        </w:tc>
+        <w:tc>
+          <w:tcPr>
+            <w:tcW w:w="1701" w:type="dxa"/>
+            <w:vAlign w:val="center"/>
+          </w:tcPr>
+          <w:p>
+            <w:pPr>
+              <w:jc w:val="center"/>
+            </w:pPr>
+            <w:r>
+              <w:t>X</w:t>
+            </w:r>
+          </w:p>
+        </w:tc>
+        <w:tc>
+          <w:tcPr>
+            <w:tcW w:w="1695" w:type="dxa"/>
+            <w:vAlign w:val="center"/>
+          </w:tcPr>
+          <w:p>
+            <w:pPr>
+              <w:jc w:val="center"/>
+            </w:pPr>
+          </w:p>
+        </w:tc>
+      </w:tr>
+      <w:tr>
+        <w:tc>
+          <w:tcPr>
+            <w:tcW w:w="3964" w:type="dxa"/>
+          </w:tcPr>
+          <w:p>
+            <w:pPr>
+              <w:rPr>
+                <w:sz w:val="22"/>
+              </w:rPr>
+            </w:pPr>
+            <w:r>
+              <w:rPr>
+                <w:sz w:val="22"/>
+              </w:rPr>
+              <w:t>Fonctionnalité de téléchargement du fichier CSV de la liste des inscrits à une épreuve</w:t>
+            </w:r>
+          </w:p>
+        </w:tc>
+        <w:tc>
+          <w:tcPr>
+            <w:tcW w:w="1843" w:type="dxa"/>
+            <w:vAlign w:val="center"/>
+          </w:tcPr>
+          <w:p>
+            <w:pPr>
+              <w:jc w:val="center"/>
+            </w:pPr>
+          </w:p>
+        </w:tc>
+        <w:tc>
+          <w:tcPr>
+            <w:tcW w:w="1843" w:type="dxa"/>
+            <w:vAlign w:val="center"/>
+          </w:tcPr>
+          <w:p>
+            <w:pPr>
+              <w:jc w:val="center"/>
+            </w:pPr>
+            <w:r>
+              <w:t>X</w:t>
+            </w:r>
+            <w:bookmarkStart w:id="0" w:name="_GoBack"/>
+            <w:bookmarkEnd w:id="0"/>
+          </w:p>
+        </w:tc>
+        <w:tc>
+          <w:tcPr>
+            <w:tcW w:w="1701" w:type="dxa"/>
+            <w:vAlign w:val="center"/>
+          </w:tcPr>
+          <w:p>
+            <w:pPr>
+              <w:jc w:val="center"/>
+            </w:pPr>
+          </w:p>
+        </w:tc>
+        <w:tc>
+          <w:tcPr>
+            <w:tcW w:w="1695" w:type="dxa"/>
+            <w:vAlign w:val="center"/>
+          </w:tcPr>
+          <w:p>
+            <w:pPr>
+              <w:jc w:val="center"/>
+            </w:pPr>
+          </w:p>
+        </w:tc>
+      </w:tr>
     </w:tbl>
-    <w:p>
-      <w:bookmarkStart w:id="0" w:name="_GoBack"/>
-      <w:bookmarkEnd w:id="0"/>
-    </w:p>
+    <w:p/>
     <w:sectPr>
       <w:pgSz w:w="11906" w:h="16838"/>
       <w:pgMar w:top="426" w:right="424" w:bottom="1417" w:left="426" w:header="708" w:footer="708" w:gutter="0"/>

</xml_diff>

<commit_message>
MàJ tableau de bord
Ajout du débug
</commit_message>
<xml_diff>
--- a/doc/tableau_bord.docx
+++ b/doc/tableau_bord.docx
@@ -1150,26 +1150,26 @@
             <w:pPr>
               <w:jc w:val="center"/>
             </w:pPr>
-          </w:p>
-        </w:tc>
-        <w:tc>
-          <w:tcPr>
-            <w:tcW w:w="1843" w:type="dxa"/>
-            <w:vAlign w:val="center"/>
-          </w:tcPr>
-          <w:p>
-            <w:pPr>
-              <w:jc w:val="center"/>
-            </w:pPr>
-            <w:r>
-              <w:t>X</w:t>
-            </w:r>
             <w:bookmarkStart w:id="0" w:name="_GoBack"/>
             <w:bookmarkEnd w:id="0"/>
           </w:p>
         </w:tc>
         <w:tc>
           <w:tcPr>
+            <w:tcW w:w="1843" w:type="dxa"/>
+            <w:vAlign w:val="center"/>
+          </w:tcPr>
+          <w:p>
+            <w:pPr>
+              <w:jc w:val="center"/>
+            </w:pPr>
+            <w:r>
+              <w:t>X</w:t>
+            </w:r>
+          </w:p>
+        </w:tc>
+        <w:tc>
+          <w:tcPr>
             <w:tcW w:w="1701" w:type="dxa"/>
             <w:vAlign w:val="center"/>
           </w:tcPr>
@@ -1188,6 +1188,90 @@
             <w:pPr>
               <w:jc w:val="center"/>
             </w:pPr>
+          </w:p>
+        </w:tc>
+      </w:tr>
+      <w:tr>
+        <w:tc>
+          <w:tcPr>
+            <w:tcW w:w="3964" w:type="dxa"/>
+          </w:tcPr>
+          <w:p>
+            <w:pPr>
+              <w:rPr>
+                <w:sz w:val="22"/>
+              </w:rPr>
+            </w:pPr>
+            <w:proofErr w:type="spellStart"/>
+            <w:r>
+              <w:rPr>
+                <w:sz w:val="22"/>
+              </w:rPr>
+              <w:t>Debug</w:t>
+            </w:r>
+            <w:proofErr w:type="spellEnd"/>
+            <w:r>
+              <w:rPr>
+                <w:sz w:val="22"/>
+              </w:rPr>
+              <w:t xml:space="preserve"> de l’ensemble des fonctionnalités du site</w:t>
+            </w:r>
+          </w:p>
+        </w:tc>
+        <w:tc>
+          <w:tcPr>
+            <w:tcW w:w="1843" w:type="dxa"/>
+            <w:vAlign w:val="center"/>
+          </w:tcPr>
+          <w:p>
+            <w:pPr>
+              <w:jc w:val="center"/>
+            </w:pPr>
+            <w:r>
+              <w:t>X</w:t>
+            </w:r>
+          </w:p>
+        </w:tc>
+        <w:tc>
+          <w:tcPr>
+            <w:tcW w:w="1843" w:type="dxa"/>
+            <w:vAlign w:val="center"/>
+          </w:tcPr>
+          <w:p>
+            <w:pPr>
+              <w:jc w:val="center"/>
+            </w:pPr>
+            <w:r>
+              <w:t>X</w:t>
+            </w:r>
+          </w:p>
+        </w:tc>
+        <w:tc>
+          <w:tcPr>
+            <w:tcW w:w="1701" w:type="dxa"/>
+            <w:vAlign w:val="center"/>
+          </w:tcPr>
+          <w:p>
+            <w:pPr>
+              <w:jc w:val="center"/>
+            </w:pPr>
+            <w:r>
+              <w:t>X</w:t>
+            </w:r>
+          </w:p>
+        </w:tc>
+        <w:tc>
+          <w:tcPr>
+            <w:tcW w:w="1695" w:type="dxa"/>
+            <w:vAlign w:val="center"/>
+          </w:tcPr>
+          <w:p>
+            <w:pPr>
+              <w:jc w:val="center"/>
+            </w:pPr>
+            <w:r>
+              <w:t>X</w:t>
+            </w:r>
           </w:p>
         </w:tc>
       </w:tr>

</xml_diff>